<commit_message>
change font size of figures
</commit_message>
<xml_diff>
--- a/drafts/GrowthScaling_v11.docx
+++ b/drafts/GrowthScaling_v11.docx
@@ -4740,13 +4740,7 @@
         <w:rPr>
           <w:rFonts w:eastAsiaTheme="minorEastAsia" w:cstheme="minorHAnsi"/>
         </w:rPr>
-        <w:t xml:space="preserve">declines </w:t>
-      </w:r>
-      <w:r>
-        <w:rPr>
-          <w:rFonts w:eastAsiaTheme="minorEastAsia" w:cstheme="minorHAnsi"/>
-        </w:rPr>
-        <w:t xml:space="preserve">with temperature. </w:t>
+        <w:t xml:space="preserve">declines with temperature. </w:t>
       </w:r>
       <w:r>
         <w:rPr>
@@ -5081,13 +5075,7 @@
           <w:rPr>
             <w:rFonts w:eastAsiaTheme="minorEastAsia" w:cstheme="minorHAnsi"/>
           </w:rPr>
-          <w:t>Pütter models</w:t>
-        </w:r>
-        <w:r>
-          <w:rPr>
-            <w:rFonts w:eastAsiaTheme="minorEastAsia" w:cstheme="minorHAnsi"/>
-          </w:rPr>
-          <w:t xml:space="preserve"> </w:t>
+          <w:t xml:space="preserve">Pütter models </w:t>
         </w:r>
       </w:ins>
       <w:del w:id="29" w:author="Max Lindmark" w:date="2021-01-15T12:52:00Z">
@@ -6465,68 +6453,68 @@
         </w:rPr>
         <w:commentReference w:id="41"/>
       </w:r>
+      <w:commentRangeEnd w:id="42"/>
+      <w:r>
+        <w:rPr>
+          <w:rStyle w:val="CommentReference"/>
+        </w:rPr>
+        <w:commentReference w:id="42"/>
+      </w:r>
+      <w:r>
+        <w:rPr>
+          <w:rFonts w:eastAsiaTheme="minorEastAsia" w:cstheme="minorHAnsi"/>
+        </w:rPr>
+        <w:fldChar w:fldCharType="begin"/>
+      </w:r>
+      <w:r>
+        <w:rPr>
+          <w:rFonts w:eastAsiaTheme="minorEastAsia" w:cstheme="minorHAnsi"/>
+        </w:rPr>
+        <w:instrText xml:space="preserve"> ADDIN ZOTERO_ITEM CSL_CITATION {"citationID":"a2fe713taf5","properties":{"formattedCitation":"(Denderen {\\i{}et al.} 2020)","plainCitation":"(Denderen et al. 2020)","noteIndex":0},"citationItems":[{"id":2333,"uris":["http://zotero.org/users/6116610/items/UJ46S5D7"],"uri":["http://zotero.org/users/6116610/items/UJ46S5D7"],"itemData":{"id":2333,"type":"article-journal","abstract":"Aim Higher temperatures increase the metabolic rate of ectothermic organisms up to a certain level and make them grow faster. This temperature-sensitivity of growth is frequently used to predict the long-term effects of climate warming on ectotherms. Yet, realized growth also depends on ecological factors and evolutionary adaptation. Here we study whether faster growth is observed along temperature clines within and between marine fish species from polar to tropical regions. Location Global. Time period The sampling or publication year is for 718 observations before 1980, 1,073 observations between 1980 and 2000, and 390 observations after 2000 (for 336 observations no year was recorded). Major taxa studied Marine teleost fish and elasmobranchs. Methods The effects of temperature on fish growth are studied using 2,517 growth observations, representing 771 species in 165 marine ecoregions. The effects of temperature are presented with a Q10, describing relative increase in the rate of growth for each 10 °C increase. Results We find weak within- and between-species effects of temperature on growth. The typical within-species effect of temperature has a Q10 of 1.1. The between-species effect is a little higher (Q10 = 1.4, or Q10 = 1.2 when corrected for phylogenetic relationships). When analysed per fish guild, growth responses vary from nearly independent of temperature in large demersals (Q10 = 1.1) to positive in small pelagics (Q10 = 1.6) and elasmobranchs (Q10 = 2.3). Average growth is higher in ecoregions with high primary production. Main conclusion The change in average growth along temperature clines is weaker than predicted by metabolic theory, suggesting that the metabolic predictions are not sustainable in an ecosystem context. The long-term response of fish to the increase in temperature associated with climate change may hence be shaped more by local environmental and ecological dynamics than by the physiological temperature response of the species currently present.","container-title":"Global Ecology and Biogeography","DOI":"10.1111/geb.13189","ISSN":"1466-8238","issue":"12","language":"en","note":"_eprint: https://onlinelibrary.wiley.com/doi/pdf/10.1111/geb.13189","page":"2203-2213","source":"Wiley Online Library","title":"Global analysis of fish growth rates shows weaker responses to temperature than metabolic predictions","volume":"29","author":[{"family":"Denderen","given":"Daniël","dropping-particle":"van"},{"family":"Gislason","given":"Henrik"},{"family":"Heuvel","given":"Joost","dropping-particle":"van den"},{"family":"Andersen","given":"Ken H."}],"issued":{"date-parts":[["2020"]]}}}],"schema":"https://github.com/citation-style-language/schema/raw/master/csl-citation.json"} </w:instrText>
+      </w:r>
+      <w:r>
+        <w:rPr>
+          <w:rFonts w:eastAsiaTheme="minorEastAsia" w:cstheme="minorHAnsi"/>
+        </w:rPr>
+        <w:fldChar w:fldCharType="separate"/>
+      </w:r>
+      <w:r>
+        <w:t xml:space="preserve">(Denderen </w:t>
+      </w:r>
+      <w:r>
+        <w:rPr>
+          <w:i/>
+          <w:iCs/>
+        </w:rPr>
+        <w:t>et al.</w:t>
+      </w:r>
+      <w:r>
+        <w:t xml:space="preserve"> 2020)</w:t>
+      </w:r>
+      <w:r>
+        <w:rPr>
+          <w:rFonts w:eastAsiaTheme="minorEastAsia" w:cstheme="minorHAnsi"/>
+        </w:rPr>
+        <w:fldChar w:fldCharType="end"/>
+      </w:r>
+      <w:r>
+        <w:rPr>
+          <w:rFonts w:eastAsiaTheme="minorEastAsia" w:cstheme="minorHAnsi"/>
+        </w:rPr>
+        <w:t xml:space="preserve">. </w:t>
+      </w:r>
+      <w:r>
+        <w:rPr>
+          <w:rFonts w:eastAsiaTheme="minorEastAsia" w:cstheme="minorHAnsi"/>
+        </w:rPr>
+        <w:t xml:space="preserve">However, each population likely has a thermal optimum for growth, which differs between individuals of different size. Hence, each population might have a unimodal relationship with temperature. </w:t>
+      </w:r>
       <w:commentRangeEnd w:id="43"/>
       <w:r>
         <w:rPr>
           <w:rStyle w:val="CommentReference"/>
         </w:rPr>
         <w:commentReference w:id="43"/>
-      </w:r>
-      <w:r>
-        <w:rPr>
-          <w:rFonts w:eastAsiaTheme="minorEastAsia" w:cstheme="minorHAnsi"/>
-        </w:rPr>
-        <w:fldChar w:fldCharType="begin"/>
-      </w:r>
-      <w:r>
-        <w:rPr>
-          <w:rFonts w:eastAsiaTheme="minorEastAsia" w:cstheme="minorHAnsi"/>
-        </w:rPr>
-        <w:instrText xml:space="preserve"> ADDIN ZOTERO_ITEM CSL_CITATION {"citationID":"a2fe713taf5","properties":{"formattedCitation":"(Denderen {\\i{}et al.} 2020)","plainCitation":"(Denderen et al. 2020)","noteIndex":0},"citationItems":[{"id":2333,"uris":["http://zotero.org/users/6116610/items/UJ46S5D7"],"uri":["http://zotero.org/users/6116610/items/UJ46S5D7"],"itemData":{"id":2333,"type":"article-journal","abstract":"Aim Higher temperatures increase the metabolic rate of ectothermic organisms up to a certain level and make them grow faster. This temperature-sensitivity of growth is frequently used to predict the long-term effects of climate warming on ectotherms. Yet, realized growth also depends on ecological factors and evolutionary adaptation. Here we study whether faster growth is observed along temperature clines within and between marine fish species from polar to tropical regions. Location Global. Time period The sampling or publication year is for 718 observations before 1980, 1,073 observations between 1980 and 2000, and 390 observations after 2000 (for 336 observations no year was recorded). Major taxa studied Marine teleost fish and elasmobranchs. Methods The effects of temperature on fish growth are studied using 2,517 growth observations, representing 771 species in 165 marine ecoregions. The effects of temperature are presented with a Q10, describing relative increase in the rate of growth for each 10 °C increase. Results We find weak within- and between-species effects of temperature on growth. The typical within-species effect of temperature has a Q10 of 1.1. The between-species effect is a little higher (Q10 = 1.4, or Q10 = 1.2 when corrected for phylogenetic relationships). When analysed per fish guild, growth responses vary from nearly independent of temperature in large demersals (Q10 = 1.1) to positive in small pelagics (Q10 = 1.6) and elasmobranchs (Q10 = 2.3). Average growth is higher in ecoregions with high primary production. Main conclusion The change in average growth along temperature clines is weaker than predicted by metabolic theory, suggesting that the metabolic predictions are not sustainable in an ecosystem context. The long-term response of fish to the increase in temperature associated with climate change may hence be shaped more by local environmental and ecological dynamics than by the physiological temperature response of the species currently present.","container-title":"Global Ecology and Biogeography","DOI":"10.1111/geb.13189","ISSN":"1466-8238","issue":"12","language":"en","note":"_eprint: https://onlinelibrary.wiley.com/doi/pdf/10.1111/geb.13189","page":"2203-2213","source":"Wiley Online Library","title":"Global analysis of fish growth rates shows weaker responses to temperature than metabolic predictions","volume":"29","author":[{"family":"Denderen","given":"Daniël","dropping-particle":"van"},{"family":"Gislason","given":"Henrik"},{"family":"Heuvel","given":"Joost","dropping-particle":"van den"},{"family":"Andersen","given":"Ken H."}],"issued":{"date-parts":[["2020"]]}}}],"schema":"https://github.com/citation-style-language/schema/raw/master/csl-citation.json"} </w:instrText>
-      </w:r>
-      <w:r>
-        <w:rPr>
-          <w:rFonts w:eastAsiaTheme="minorEastAsia" w:cstheme="minorHAnsi"/>
-        </w:rPr>
-        <w:fldChar w:fldCharType="separate"/>
-      </w:r>
-      <w:r>
-        <w:t xml:space="preserve">(Denderen </w:t>
-      </w:r>
-      <w:r>
-        <w:rPr>
-          <w:i/>
-          <w:iCs/>
-        </w:rPr>
-        <w:t>et al.</w:t>
-      </w:r>
-      <w:r>
-        <w:t xml:space="preserve"> 2020)</w:t>
-      </w:r>
-      <w:r>
-        <w:rPr>
-          <w:rFonts w:eastAsiaTheme="minorEastAsia" w:cstheme="minorHAnsi"/>
-        </w:rPr>
-        <w:fldChar w:fldCharType="end"/>
-      </w:r>
-      <w:r>
-        <w:rPr>
-          <w:rFonts w:eastAsiaTheme="minorEastAsia" w:cstheme="minorHAnsi"/>
-        </w:rPr>
-        <w:t xml:space="preserve">. </w:t>
-      </w:r>
-      <w:r>
-        <w:rPr>
-          <w:rFonts w:eastAsiaTheme="minorEastAsia" w:cstheme="minorHAnsi"/>
-        </w:rPr>
-        <w:t xml:space="preserve">However, each population likely has a thermal optimum for growth, which differs between individuals of different size. Hence, each population might have a unimodal relationship with temperature. </w:t>
-      </w:r>
-      <w:commentRangeEnd w:id="42"/>
-      <w:r>
-        <w:rPr>
-          <w:rStyle w:val="CommentReference"/>
-        </w:rPr>
-        <w:commentReference w:id="42"/>
       </w:r>
       <w:commentRangeEnd w:id="44"/>
       <w:r>
@@ -12838,21 +12826,7 @@
             <w:rFonts w:eastAsiaTheme="minorEastAsia"/>
             <w:iCs/>
           </w:rPr>
-          <w:t>(</w:t>
-        </w:r>
-        <w:r>
-          <w:rPr>
-            <w:rFonts w:eastAsiaTheme="minorEastAsia"/>
-            <w:iCs/>
-          </w:rPr>
-          <w:t>of the rate in the absence of deactivation)</w:t>
-        </w:r>
-        <w:r>
-          <w:rPr>
-            <w:rFonts w:eastAsiaTheme="minorEastAsia"/>
-            <w:iCs/>
-          </w:rPr>
-          <w:t xml:space="preserve"> </w:t>
+          <w:t xml:space="preserve">(of the rate in the absence of deactivation) </w:t>
         </w:r>
       </w:ins>
       <w:r>
@@ -17085,10 +17059,10 @@
           <w:noProof/>
         </w:rPr>
         <w:drawing>
-          <wp:inline distT="0" distB="0" distL="0" distR="0" wp14:anchorId="1097AFA0" wp14:editId="7AA0D326">
-            <wp:extent cx="4318000" cy="4318000"/>
+          <wp:inline distT="0" distB="0" distL="0" distR="0" wp14:anchorId="29F8BE0A" wp14:editId="335C0C5D">
+            <wp:extent cx="4055533" cy="4055533"/>
             <wp:effectExtent l="0" t="0" r="0" b="0"/>
-            <wp:docPr id="19" name="Picture 19" descr="Chart, scatter chart&#10;&#10;Description automatically generated"/>
+            <wp:docPr id="1" name="Picture 1" descr="Chart, scatter chart&#10;&#10;Description automatically generated"/>
             <wp:cNvGraphicFramePr>
               <a:graphicFrameLocks xmlns:a="http://schemas.openxmlformats.org/drawingml/2006/main" noChangeAspect="1"/>
             </wp:cNvGraphicFramePr>
@@ -17096,7 +17070,7 @@
               <a:graphicData uri="http://schemas.openxmlformats.org/drawingml/2006/picture">
                 <pic:pic xmlns:pic="http://schemas.openxmlformats.org/drawingml/2006/picture">
                   <pic:nvPicPr>
-                    <pic:cNvPr id="19" name="Picture 19" descr="Chart, scatter chart&#10;&#10;Description automatically generated"/>
+                    <pic:cNvPr id="1" name="Picture 1" descr="Chart, scatter chart&#10;&#10;Description automatically generated"/>
                     <pic:cNvPicPr/>
                   </pic:nvPicPr>
                   <pic:blipFill>
@@ -17114,7 +17088,7 @@
                   <pic:spPr>
                     <a:xfrm>
                       <a:off x="0" y="0"/>
-                      <a:ext cx="4328596" cy="4328596"/>
+                      <a:ext cx="4062396" cy="4062396"/>
                     </a:xfrm>
                     <a:prstGeom prst="rect">
                       <a:avLst/>
@@ -17126,6 +17100,17 @@
           </wp:inline>
         </w:drawing>
       </w:r>
+    </w:p>
+    <w:p>
+      <w:pPr>
+        <w:spacing w:line="480" w:lineRule="auto"/>
+        <w:contextualSpacing/>
+        <w:jc w:val="both"/>
+        <w:rPr>
+          <w:rFonts w:cstheme="minorHAnsi"/>
+          <w:i/>
+        </w:rPr>
+      </w:pPr>
     </w:p>
     <w:p>
       <w:pPr>
@@ -17523,8 +17508,45 @@
           <w:sz w:val="28"/>
           <w:szCs w:val="28"/>
         </w:rPr>
+        <w:t>References</w:t>
+      </w:r>
+    </w:p>
+    <w:p>
+      <w:pPr>
+        <w:pStyle w:val="Bibliography"/>
+        <w:rPr>
+          <w:lang w:val="en-GB"/>
+        </w:rPr>
+      </w:pPr>
+      <w:r>
         <w:lastRenderedPageBreak/>
-        <w:t>References</w:t>
+        <w:fldChar w:fldCharType="begin"/>
+      </w:r>
+      <w:r>
+        <w:instrText xml:space="preserve"> ADDIN ZOTERO_BIBL {"uncited":[],"omitted":[],"custom":[]} CSL_BIBLIOGRAPHY </w:instrText>
+      </w:r>
+      <w:r>
+        <w:fldChar w:fldCharType="separate"/>
+      </w:r>
+      <w:r>
+        <w:rPr>
+          <w:lang w:val="en-GB"/>
+        </w:rPr>
+        <w:t xml:space="preserve">Andersen, K.H., Beyer, J.E. &amp; Lundberg, P. (2009). Trophic and individual efficiencies of size-structured communities. </w:t>
+      </w:r>
+      <w:r>
+        <w:rPr>
+          <w:i/>
+          <w:iCs/>
+          <w:lang w:val="en-GB"/>
+        </w:rPr>
+        <w:t>Proceedings of the Royal Society B: Biological Sciences</w:t>
+      </w:r>
+      <w:r>
+        <w:rPr>
+          <w:lang w:val="en-GB"/>
+        </w:rPr>
+        <w:t>, 276, 109–114.</w:t>
       </w:r>
     </w:p>
     <w:p>
@@ -17535,33 +17557,24 @@
         </w:rPr>
       </w:pPr>
       <w:r>
-        <w:fldChar w:fldCharType="begin"/>
-      </w:r>
-      <w:r>
-        <w:instrText xml:space="preserve"> ADDIN ZOTERO_BIBL {"uncited":[],"omitted":[],"custom":[]} CSL_BIBLIOGRAPHY </w:instrText>
-      </w:r>
-      <w:r>
-        <w:fldChar w:fldCharType="separate"/>
-      </w:r>
-      <w:r>
-        <w:rPr>
-          <w:lang w:val="en-GB"/>
-        </w:rPr>
-        <w:t xml:space="preserve">Andersen, K.H., Beyer, J.E. &amp; Lundberg, P. (2009). Trophic and individual efficiencies of size-structured communities. </w:t>
-      </w:r>
-      <w:r>
-        <w:rPr>
-          <w:i/>
-          <w:iCs/>
-          <w:lang w:val="en-GB"/>
-        </w:rPr>
-        <w:t>Proceedings of the Royal Society B: Biological Sciences</w:t>
-      </w:r>
-      <w:r>
-        <w:rPr>
-          <w:lang w:val="en-GB"/>
-        </w:rPr>
-        <w:t>, 276, 109–114.</w:t>
+        <w:rPr>
+          <w:lang w:val="en-GB"/>
+        </w:rPr>
+        <w:t xml:space="preserve">Angilletta, M.J. &amp; Dunham, A.E. (2003). The temperature-size rule in ectotherms: simple evolutionary explanations may not be general. </w:t>
+      </w:r>
+      <w:r>
+        <w:rPr>
+          <w:i/>
+          <w:iCs/>
+          <w:lang w:val="en-GB"/>
+        </w:rPr>
+        <w:t>The American Naturalist</w:t>
+      </w:r>
+      <w:r>
+        <w:rPr>
+          <w:lang w:val="en-GB"/>
+        </w:rPr>
+        <w:t>, 162, 332–342.</w:t>
       </w:r>
     </w:p>
     <w:p>
@@ -17575,21 +17588,21 @@
         <w:rPr>
           <w:lang w:val="en-GB"/>
         </w:rPr>
-        <w:t xml:space="preserve">Angilletta, M.J. &amp; Dunham, A.E. (2003). The temperature-size rule in ectotherms: simple evolutionary explanations may not be general. </w:t>
-      </w:r>
-      <w:r>
-        <w:rPr>
-          <w:i/>
-          <w:iCs/>
-          <w:lang w:val="en-GB"/>
-        </w:rPr>
-        <w:t>The American Naturalist</w:t>
-      </w:r>
-      <w:r>
-        <w:rPr>
-          <w:lang w:val="en-GB"/>
-        </w:rPr>
-        <w:t>, 162, 332–342.</w:t>
+        <w:t xml:space="preserve">Armstrong, J.D. &amp; Hawkins, L.A. (2008). Standard metabolic rate of pike, Esox lucius: variation among studies and implications for energy flow modelling. </w:t>
+      </w:r>
+      <w:r>
+        <w:rPr>
+          <w:i/>
+          <w:iCs/>
+          <w:lang w:val="en-GB"/>
+        </w:rPr>
+        <w:t>Hydrobiologia</w:t>
+      </w:r>
+      <w:r>
+        <w:rPr>
+          <w:lang w:val="en-GB"/>
+        </w:rPr>
+        <w:t>, 601, 83–90.</w:t>
       </w:r>
     </w:p>
     <w:p>
@@ -17603,21 +17616,21 @@
         <w:rPr>
           <w:lang w:val="en-GB"/>
         </w:rPr>
-        <w:t xml:space="preserve">Armstrong, J.D. &amp; Hawkins, L.A. (2008). Standard metabolic rate of pike, Esox lucius: variation among studies and implications for energy flow modelling. </w:t>
-      </w:r>
-      <w:r>
-        <w:rPr>
-          <w:i/>
-          <w:iCs/>
-          <w:lang w:val="en-GB"/>
-        </w:rPr>
-        <w:t>Hydrobiologia</w:t>
-      </w:r>
-      <w:r>
-        <w:rPr>
-          <w:lang w:val="en-GB"/>
-        </w:rPr>
-        <w:t>, 601, 83–90.</w:t>
+        <w:t xml:space="preserve">Atkinson, D. (1994). Temperature and Organism Size—A Biological Law for Ectotherms? In: </w:t>
+      </w:r>
+      <w:r>
+        <w:rPr>
+          <w:i/>
+          <w:iCs/>
+          <w:lang w:val="en-GB"/>
+        </w:rPr>
+        <w:t>Advances in Ecological Research</w:t>
+      </w:r>
+      <w:r>
+        <w:rPr>
+          <w:lang w:val="en-GB"/>
+        </w:rPr>
+        <w:t>. Elsevier, pp. 1–58.</w:t>
       </w:r>
     </w:p>
     <w:p>
@@ -17631,21 +17644,35 @@
         <w:rPr>
           <w:lang w:val="en-GB"/>
         </w:rPr>
-        <w:t xml:space="preserve">Atkinson, D. (1994). Temperature and Organism Size—A Biological Law for Ectotherms? In: </w:t>
-      </w:r>
-      <w:r>
-        <w:rPr>
-          <w:i/>
-          <w:iCs/>
-          <w:lang w:val="en-GB"/>
-        </w:rPr>
-        <w:t>Advances in Ecological Research</w:t>
-      </w:r>
-      <w:r>
-        <w:rPr>
-          <w:lang w:val="en-GB"/>
-        </w:rPr>
-        <w:t>. Elsevier, pp. 1–58.</w:t>
+        <w:t xml:space="preserve">Audzijonyte, A., Barneche, D.R., Baudron, A.R., Belmaker, J., Clark, T.D., Marshall, C.T., </w:t>
+      </w:r>
+      <w:r>
+        <w:rPr>
+          <w:i/>
+          <w:iCs/>
+          <w:lang w:val="en-GB"/>
+        </w:rPr>
+        <w:t>et al.</w:t>
+      </w:r>
+      <w:r>
+        <w:rPr>
+          <w:lang w:val="en-GB"/>
+        </w:rPr>
+        <w:t xml:space="preserve"> (2018). Is oxygen limitation in warming waters a valid mechanism to explain decreased body sizes in aquatic ectotherms? </w:t>
+      </w:r>
+      <w:r>
+        <w:rPr>
+          <w:i/>
+          <w:iCs/>
+          <w:lang w:val="en-GB"/>
+        </w:rPr>
+        <w:t>Global Ecology and Biogeography</w:t>
+      </w:r>
+      <w:r>
+        <w:rPr>
+          <w:lang w:val="en-GB"/>
+        </w:rPr>
+        <w:t>.</w:t>
       </w:r>
     </w:p>
     <w:p>
@@ -17659,7 +17686,35 @@
         <w:rPr>
           <w:lang w:val="en-GB"/>
         </w:rPr>
-        <w:t xml:space="preserve">Audzijonyte, A., Barneche, D.R., Baudron, A.R., Belmaker, J., Clark, T.D., Marshall, C.T., </w:t>
+        <w:t xml:space="preserve">Audzijonyte, A. &amp; Pecl, G.T. (2018). Deep impact of fisheries. </w:t>
+      </w:r>
+      <w:r>
+        <w:rPr>
+          <w:i/>
+          <w:iCs/>
+          <w:lang w:val="en-GB"/>
+        </w:rPr>
+        <w:t>Nature Ecology &amp; Evolution</w:t>
+      </w:r>
+      <w:r>
+        <w:rPr>
+          <w:lang w:val="en-GB"/>
+        </w:rPr>
+        <w:t>, 2, 1348–1349.</w:t>
+      </w:r>
+    </w:p>
+    <w:p>
+      <w:pPr>
+        <w:pStyle w:val="Bibliography"/>
+        <w:rPr>
+          <w:lang w:val="en-GB"/>
+        </w:rPr>
+      </w:pPr>
+      <w:r>
+        <w:rPr>
+          <w:lang w:val="en-GB"/>
+        </w:rPr>
+        <w:t xml:space="preserve">Audzijonyte, A., Richards, S.A., Stuart-Smith, R.D., Pecl, G., Edgar, G.J., Barrett, N.S., </w:t>
       </w:r>
       <w:r>
         <w:rPr>
@@ -17673,7 +17728,498 @@
         <w:rPr>
           <w:lang w:val="en-GB"/>
         </w:rPr>
-        <w:t xml:space="preserve"> (2018). Is oxygen limitation in warming waters a valid mechanism to explain decreased body sizes in aquatic ectotherms? </w:t>
+        <w:t xml:space="preserve"> (2020). Fish body sizes change with temperature but not all species shrink with warming. </w:t>
+      </w:r>
+      <w:r>
+        <w:rPr>
+          <w:i/>
+          <w:iCs/>
+          <w:lang w:val="en-GB"/>
+        </w:rPr>
+        <w:t>Nat Ecol Evol</w:t>
+      </w:r>
+      <w:r>
+        <w:rPr>
+          <w:lang w:val="en-GB"/>
+        </w:rPr>
+        <w:t>, 1–6.</w:t>
+      </w:r>
+    </w:p>
+    <w:p>
+      <w:pPr>
+        <w:pStyle w:val="Bibliography"/>
+        <w:rPr>
+          <w:lang w:val="en-GB"/>
+        </w:rPr>
+      </w:pPr>
+      <w:r>
+        <w:rPr>
+          <w:lang w:val="en-GB"/>
+        </w:rPr>
+        <w:t xml:space="preserve">Barneche, D.R. &amp; Allen, A.P. (2018). The energetics of fish growth and how it constrains food-web trophic structure. </w:t>
+      </w:r>
+      <w:r>
+        <w:rPr>
+          <w:i/>
+          <w:iCs/>
+          <w:lang w:val="en-GB"/>
+        </w:rPr>
+        <w:t>Ecology Letters</w:t>
+      </w:r>
+      <w:r>
+        <w:rPr>
+          <w:lang w:val="en-GB"/>
+        </w:rPr>
+        <w:t>, 21, 836–844.</w:t>
+      </w:r>
+    </w:p>
+    <w:p>
+      <w:pPr>
+        <w:pStyle w:val="Bibliography"/>
+        <w:rPr>
+          <w:lang w:val="en-GB"/>
+        </w:rPr>
+      </w:pPr>
+      <w:r>
+        <w:rPr>
+          <w:lang w:val="en-GB"/>
+        </w:rPr>
+        <w:t xml:space="preserve">Barneche, D.R., Jahn, M. &amp; Seebacher, F. (2019). Warming increases the cost of growth in a model vertebrate. </w:t>
+      </w:r>
+      <w:r>
+        <w:rPr>
+          <w:i/>
+          <w:iCs/>
+          <w:lang w:val="en-GB"/>
+        </w:rPr>
+        <w:t>Functional Ecology</w:t>
+      </w:r>
+      <w:r>
+        <w:rPr>
+          <w:lang w:val="en-GB"/>
+        </w:rPr>
+        <w:t>, 33, 1256–1266.</w:t>
+      </w:r>
+    </w:p>
+    <w:p>
+      <w:pPr>
+        <w:pStyle w:val="Bibliography"/>
+        <w:rPr>
+          <w:lang w:val="en-GB"/>
+        </w:rPr>
+      </w:pPr>
+      <w:r>
+        <w:rPr>
+          <w:lang w:val="en-GB"/>
+        </w:rPr>
+        <w:t xml:space="preserve">Barneche, D.R., Robertson, D.R., White, C.R. &amp; Marshall, D.J. (2018). Fish reproductive-energy output increases disproportionately with body size. </w:t>
+      </w:r>
+      <w:r>
+        <w:rPr>
+          <w:i/>
+          <w:iCs/>
+          <w:lang w:val="en-GB"/>
+        </w:rPr>
+        <w:t>Science</w:t>
+      </w:r>
+      <w:r>
+        <w:rPr>
+          <w:lang w:val="en-GB"/>
+        </w:rPr>
+        <w:t>, 360, 642–645.</w:t>
+      </w:r>
+    </w:p>
+    <w:p>
+      <w:pPr>
+        <w:pStyle w:val="Bibliography"/>
+        <w:rPr>
+          <w:lang w:val="en-GB"/>
+        </w:rPr>
+      </w:pPr>
+      <w:r>
+        <w:rPr>
+          <w:lang w:val="en-GB"/>
+        </w:rPr>
+        <w:t xml:space="preserve">Baudron, A.R., Needle, C.L., Rijnsdorp, A.D. &amp; Marshall, C.T. (2014). Warming temperatures and smaller body sizes: synchronous changes in growth of North Sea fishes. </w:t>
+      </w:r>
+      <w:r>
+        <w:rPr>
+          <w:i/>
+          <w:iCs/>
+          <w:lang w:val="en-GB"/>
+        </w:rPr>
+        <w:t>Global Change Biology</w:t>
+      </w:r>
+      <w:r>
+        <w:rPr>
+          <w:lang w:val="en-GB"/>
+        </w:rPr>
+        <w:t>, 20, 1023–1031.</w:t>
+      </w:r>
+    </w:p>
+    <w:p>
+      <w:pPr>
+        <w:pStyle w:val="Bibliography"/>
+        <w:rPr>
+          <w:lang w:val="en-GB"/>
+        </w:rPr>
+      </w:pPr>
+      <w:r>
+        <w:rPr>
+          <w:lang w:val="en-GB"/>
+        </w:rPr>
+        <w:t xml:space="preserve">Beamish, F.W.H. (1964). Respiration of fishes with special emphasis on standard oxygen consumption II. Influence of weight and temperature on respiration of several species’. </w:t>
+      </w:r>
+      <w:r>
+        <w:rPr>
+          <w:i/>
+          <w:iCs/>
+          <w:lang w:val="en-GB"/>
+        </w:rPr>
+        <w:t>Canadian Journal of Zoology/Revue Canadienne de Zoologie</w:t>
+      </w:r>
+      <w:r>
+        <w:rPr>
+          <w:lang w:val="en-GB"/>
+        </w:rPr>
+        <w:t>, 42, 177–188.</w:t>
+      </w:r>
+    </w:p>
+    <w:p>
+      <w:pPr>
+        <w:pStyle w:val="Bibliography"/>
+        <w:rPr>
+          <w:lang w:val="en-GB"/>
+        </w:rPr>
+      </w:pPr>
+      <w:r>
+        <w:rPr>
+          <w:lang w:val="en-GB"/>
+        </w:rPr>
+        <w:t xml:space="preserve">von Bertalanffy, L. (1957). Laws in metabolism and growth. </w:t>
+      </w:r>
+      <w:r>
+        <w:rPr>
+          <w:i/>
+          <w:iCs/>
+          <w:lang w:val="en-GB"/>
+        </w:rPr>
+        <w:t>The quarterly review of biology</w:t>
+      </w:r>
+      <w:r>
+        <w:rPr>
+          <w:lang w:val="en-GB"/>
+        </w:rPr>
+        <w:t>, 32, 217–231.</w:t>
+      </w:r>
+    </w:p>
+    <w:p>
+      <w:pPr>
+        <w:pStyle w:val="Bibliography"/>
+        <w:rPr>
+          <w:lang w:val="en-GB"/>
+        </w:rPr>
+      </w:pPr>
+      <w:r>
+        <w:rPr>
+          <w:lang w:val="en-GB"/>
+        </w:rPr>
+        <w:t xml:space="preserve">Björnsson, B., Steinarsson, A. &amp; Árnason, T. (2007). Growth model for Atlantic cod (Gadus morhua): Effects of temperature and body weight on growth rate. </w:t>
+      </w:r>
+      <w:r>
+        <w:rPr>
+          <w:i/>
+          <w:iCs/>
+          <w:lang w:val="en-GB"/>
+        </w:rPr>
+        <w:t>Aquaculture</w:t>
+      </w:r>
+      <w:r>
+        <w:rPr>
+          <w:lang w:val="en-GB"/>
+        </w:rPr>
+        <w:t>, 271, 216–226.</w:t>
+      </w:r>
+    </w:p>
+    <w:p>
+      <w:pPr>
+        <w:pStyle w:val="Bibliography"/>
+        <w:rPr>
+          <w:lang w:val="en-GB"/>
+        </w:rPr>
+      </w:pPr>
+      <w:r>
+        <w:rPr>
+          <w:lang w:val="en-GB"/>
+        </w:rPr>
+        <w:t xml:space="preserve">Blanchard, J.L., Heneghan, R.F., Everett, J.D., Trebilco, R. &amp; Richardson, A.J. (2017). From Bacteria to Whales: Using Functional Size Spectra to Model Marine Ecosystems. </w:t>
+      </w:r>
+      <w:r>
+        <w:rPr>
+          <w:i/>
+          <w:iCs/>
+          <w:lang w:val="en-GB"/>
+        </w:rPr>
+        <w:t>Trends in Ecology &amp; Evolution</w:t>
+      </w:r>
+      <w:r>
+        <w:rPr>
+          <w:lang w:val="en-GB"/>
+        </w:rPr>
+        <w:t>, 32, 174–186.</w:t>
+      </w:r>
+    </w:p>
+    <w:p>
+      <w:pPr>
+        <w:pStyle w:val="Bibliography"/>
+        <w:rPr>
+          <w:lang w:val="en-GB"/>
+        </w:rPr>
+      </w:pPr>
+      <w:r>
+        <w:rPr>
+          <w:lang w:val="en-GB"/>
+        </w:rPr>
+        <w:t xml:space="preserve">Bokma, F. (2004). Evidence against universal metabolic allometry. </w:t>
+      </w:r>
+      <w:r>
+        <w:rPr>
+          <w:i/>
+          <w:iCs/>
+          <w:lang w:val="en-GB"/>
+        </w:rPr>
+        <w:t>Functional Ecology</w:t>
+      </w:r>
+      <w:r>
+        <w:rPr>
+          <w:lang w:val="en-GB"/>
+        </w:rPr>
+        <w:t>, 18, 184–187.</w:t>
+      </w:r>
+    </w:p>
+    <w:p>
+      <w:pPr>
+        <w:pStyle w:val="Bibliography"/>
+        <w:rPr>
+          <w:lang w:val="en-GB"/>
+        </w:rPr>
+      </w:pPr>
+      <w:r>
+        <w:rPr>
+          <w:lang w:val="en-GB"/>
+        </w:rPr>
+        <w:t xml:space="preserve">Brett, J.R. (1971). Energetic Responses of Salmon to Temperature. A Study of Some Thermal Relations in the Physiology and Freshwater Ecology of Sockeye Salmon (Oncorhynchus nerkd). </w:t>
+      </w:r>
+      <w:r>
+        <w:rPr>
+          <w:i/>
+          <w:iCs/>
+          <w:lang w:val="en-GB"/>
+        </w:rPr>
+        <w:t>Integr Comp Biol</w:t>
+      </w:r>
+      <w:r>
+        <w:rPr>
+          <w:lang w:val="en-GB"/>
+        </w:rPr>
+        <w:t>, 11, 99–113.</w:t>
+      </w:r>
+    </w:p>
+    <w:p>
+      <w:pPr>
+        <w:pStyle w:val="Bibliography"/>
+        <w:rPr>
+          <w:lang w:val="en-GB"/>
+        </w:rPr>
+      </w:pPr>
+      <w:r>
+        <w:rPr>
+          <w:lang w:val="en-GB"/>
+        </w:rPr>
+        <w:t xml:space="preserve">Brett, J.R., Shelbourn, J.E. &amp; Shoop, C.T. (1969). Growth Rate and Body Composition of Fingerling Sockeye Salmon, Oncorhynchus nerka, in relation to Temperature and Ration Size. </w:t>
+      </w:r>
+      <w:r>
+        <w:rPr>
+          <w:i/>
+          <w:iCs/>
+          <w:lang w:val="en-GB"/>
+        </w:rPr>
+        <w:t>J. Fish. Res. Bd. Can.</w:t>
+      </w:r>
+      <w:r>
+        <w:rPr>
+          <w:lang w:val="en-GB"/>
+        </w:rPr>
+        <w:t>, 26, 2363–2394.</w:t>
+      </w:r>
+    </w:p>
+    <w:p>
+      <w:pPr>
+        <w:pStyle w:val="Bibliography"/>
+        <w:rPr>
+          <w:lang w:val="en-GB"/>
+        </w:rPr>
+      </w:pPr>
+      <w:r>
+        <w:rPr>
+          <w:lang w:val="en-GB"/>
+        </w:rPr>
+        <w:lastRenderedPageBreak/>
+        <w:t xml:space="preserve">Brown, J.H., Gillooly, J.F., Allen, A.P., Savage, V.M. &amp; West, G.B. (2004). Toward a metabolic theory of ecology. </w:t>
+      </w:r>
+      <w:r>
+        <w:rPr>
+          <w:i/>
+          <w:iCs/>
+          <w:lang w:val="en-GB"/>
+        </w:rPr>
+        <w:t>Ecology</w:t>
+      </w:r>
+      <w:r>
+        <w:rPr>
+          <w:lang w:val="en-GB"/>
+        </w:rPr>
+        <w:t>, 85, 1771–1789.</w:t>
+      </w:r>
+    </w:p>
+    <w:p>
+      <w:pPr>
+        <w:pStyle w:val="Bibliography"/>
+        <w:rPr>
+          <w:lang w:val="en-GB"/>
+        </w:rPr>
+      </w:pPr>
+      <w:r>
+        <w:rPr>
+          <w:lang w:val="en-GB"/>
+        </w:rPr>
+        <w:t xml:space="preserve">Cheung, W.W.L., Sarmiento, J.L., Dunne, J., Frölicher, T.L., Lam, V.W.Y., Deng Palomares, M.L., </w:t>
+      </w:r>
+      <w:r>
+        <w:rPr>
+          <w:i/>
+          <w:iCs/>
+          <w:lang w:val="en-GB"/>
+        </w:rPr>
+        <w:t>et al.</w:t>
+      </w:r>
+      <w:r>
+        <w:rPr>
+          <w:lang w:val="en-GB"/>
+        </w:rPr>
+        <w:t xml:space="preserve"> (2013). Shrinking of fishes exacerbates impacts of global ocean changes on marine ecosystems. </w:t>
+      </w:r>
+      <w:r>
+        <w:rPr>
+          <w:i/>
+          <w:iCs/>
+          <w:lang w:val="en-GB"/>
+        </w:rPr>
+        <w:t>Nature Climate Change</w:t>
+      </w:r>
+      <w:r>
+        <w:rPr>
+          <w:lang w:val="en-GB"/>
+        </w:rPr>
+        <w:t>, 3, 254–258.</w:t>
+      </w:r>
+    </w:p>
+    <w:p>
+      <w:pPr>
+        <w:pStyle w:val="Bibliography"/>
+        <w:rPr>
+          <w:lang w:val="en-GB"/>
+        </w:rPr>
+      </w:pPr>
+      <w:r>
+        <w:rPr>
+          <w:lang w:val="en-GB"/>
+        </w:rPr>
+        <w:t xml:space="preserve">Clarke, A. &amp; Johnston, N.M. (1999). Scaling of metabolic rate with body mass and temperature in teleost fish. </w:t>
+      </w:r>
+      <w:r>
+        <w:rPr>
+          <w:i/>
+          <w:iCs/>
+          <w:lang w:val="en-GB"/>
+        </w:rPr>
+        <w:t>Journal of Animal Ecology</w:t>
+      </w:r>
+      <w:r>
+        <w:rPr>
+          <w:lang w:val="en-GB"/>
+        </w:rPr>
+        <w:t>, 68, 893–905.</w:t>
+      </w:r>
+    </w:p>
+    <w:p>
+      <w:pPr>
+        <w:pStyle w:val="Bibliography"/>
+        <w:rPr>
+          <w:lang w:val="en-GB"/>
+        </w:rPr>
+      </w:pPr>
+      <w:r>
+        <w:rPr>
+          <w:lang w:val="en-GB"/>
+        </w:rPr>
+        <w:t xml:space="preserve">Daufresne, M., Lengfellner, K. &amp; Sommer, U. (2009). Global warming benefits the small in aquatic ecosystems. </w:t>
+      </w:r>
+      <w:r>
+        <w:rPr>
+          <w:i/>
+          <w:iCs/>
+          <w:lang w:val="en-GB"/>
+        </w:rPr>
+        <w:t>Proceedings of the National Academy of Sciences, USA</w:t>
+      </w:r>
+      <w:r>
+        <w:rPr>
+          <w:lang w:val="en-GB"/>
+        </w:rPr>
+        <w:t>, 106, 12788–12793.</w:t>
+      </w:r>
+    </w:p>
+    <w:p>
+      <w:pPr>
+        <w:pStyle w:val="Bibliography"/>
+        <w:rPr>
+          <w:lang w:val="en-GB"/>
+        </w:rPr>
+      </w:pPr>
+      <w:r>
+        <w:rPr>
+          <w:lang w:val="en-GB"/>
+        </w:rPr>
+        <w:t xml:space="preserve">Dell, A.I., Pawar, S. &amp; Savage, V.M. (2011). Systematic variation in the temperature dependence of physiological and ecological traits. </w:t>
+      </w:r>
+      <w:r>
+        <w:rPr>
+          <w:i/>
+          <w:iCs/>
+          <w:lang w:val="en-GB"/>
+        </w:rPr>
+        <w:t>Proceedings of the National Academy of Sciences</w:t>
+      </w:r>
+      <w:r>
+        <w:rPr>
+          <w:lang w:val="en-GB"/>
+        </w:rPr>
+        <w:t>, 108, 10591–10596.</w:t>
+      </w:r>
+    </w:p>
+    <w:p>
+      <w:pPr>
+        <w:pStyle w:val="Bibliography"/>
+        <w:rPr>
+          <w:lang w:val="en-GB"/>
+        </w:rPr>
+      </w:pPr>
+      <w:r>
+        <w:rPr>
+          <w:lang w:val="en-GB"/>
+        </w:rPr>
+        <w:t xml:space="preserve">Denderen, D. van, Gislason, H., Heuvel, J. van den &amp; Andersen, K.H. (2020). Global analysis of fish growth rates shows weaker responses to temperature than metabolic predictions. </w:t>
       </w:r>
       <w:r>
         <w:rPr>
@@ -17687,7 +18233,7 @@
         <w:rPr>
           <w:lang w:val="en-GB"/>
         </w:rPr>
-        <w:t>.</w:t>
+        <w:t>, 29, 2203–2213.</w:t>
       </w:r>
     </w:p>
     <w:p>
@@ -17701,21 +18247,21 @@
         <w:rPr>
           <w:lang w:val="en-GB"/>
         </w:rPr>
-        <w:t xml:space="preserve">Audzijonyte, A. &amp; Pecl, G.T. (2018). Deep impact of fisheries. </w:t>
-      </w:r>
-      <w:r>
-        <w:rPr>
-          <w:i/>
-          <w:iCs/>
-          <w:lang w:val="en-GB"/>
-        </w:rPr>
-        <w:t>Nature Ecology &amp; Evolution</w:t>
-      </w:r>
-      <w:r>
-        <w:rPr>
-          <w:lang w:val="en-GB"/>
-        </w:rPr>
-        <w:t>, 2, 1348–1349.</w:t>
+        <w:t xml:space="preserve">van Dorst, R.M., Gårdmark, A., Svanbäck, R., Beier, U., Weyhenmeyer, G.A. &amp; Huss, M. (2019). Warmer and browner waters decrease fish biomass production. </w:t>
+      </w:r>
+      <w:r>
+        <w:rPr>
+          <w:i/>
+          <w:iCs/>
+          <w:lang w:val="en-GB"/>
+        </w:rPr>
+        <w:t>Global Change Biology</w:t>
+      </w:r>
+      <w:r>
+        <w:rPr>
+          <w:lang w:val="en-GB"/>
+        </w:rPr>
+        <w:t>, 25, 1395–1408.</w:t>
       </w:r>
     </w:p>
     <w:p>
@@ -17729,35 +18275,21 @@
         <w:rPr>
           <w:lang w:val="en-GB"/>
         </w:rPr>
-        <w:t xml:space="preserve">Audzijonyte, A., Richards, S.A., Stuart-Smith, R.D., Pecl, G., Edgar, G.J., Barrett, N.S., </w:t>
-      </w:r>
-      <w:r>
-        <w:rPr>
-          <w:i/>
-          <w:iCs/>
-          <w:lang w:val="en-GB"/>
-        </w:rPr>
-        <w:t>et al.</w:t>
-      </w:r>
-      <w:r>
-        <w:rPr>
-          <w:lang w:val="en-GB"/>
-        </w:rPr>
-        <w:t xml:space="preserve"> (2020). Fish body sizes change with temperature but not all species shrink with warming. </w:t>
-      </w:r>
-      <w:r>
-        <w:rPr>
-          <w:i/>
-          <w:iCs/>
-          <w:lang w:val="en-GB"/>
-        </w:rPr>
-        <w:t>Nat Ecol Evol</w:t>
-      </w:r>
-      <w:r>
-        <w:rPr>
-          <w:lang w:val="en-GB"/>
-        </w:rPr>
-        <w:t>, 1–6.</w:t>
+        <w:t xml:space="preserve">Downs, C.J., Hayes, J.P. &amp; Tracy, C.R. (2008). Scaling metabolic rate with body mass and inverse body temperature: A test of the Arrhenius fractal supply model. </w:t>
+      </w:r>
+      <w:r>
+        <w:rPr>
+          <w:i/>
+          <w:iCs/>
+          <w:lang w:val="en-GB"/>
+        </w:rPr>
+        <w:t>Functional Ecology</w:t>
+      </w:r>
+      <w:r>
+        <w:rPr>
+          <w:lang w:val="en-GB"/>
+        </w:rPr>
+        <w:t>, 22, 239–244.</w:t>
       </w:r>
     </w:p>
     <w:p>
@@ -17771,7 +18303,35 @@
         <w:rPr>
           <w:lang w:val="en-GB"/>
         </w:rPr>
-        <w:t xml:space="preserve">Barneche, D.R. &amp; Allen, A.P. (2018). The energetics of fish growth and how it constrains food-web trophic structure. </w:t>
+        <w:t xml:space="preserve">Elliott, J.M. &amp; Hurley, M.A. (1995). The Functional Relationship between Body Size and Growth Rate in Fish. </w:t>
+      </w:r>
+      <w:r>
+        <w:rPr>
+          <w:i/>
+          <w:iCs/>
+          <w:lang w:val="en-GB"/>
+        </w:rPr>
+        <w:t>Functional Ecology</w:t>
+      </w:r>
+      <w:r>
+        <w:rPr>
+          <w:lang w:val="en-GB"/>
+        </w:rPr>
+        <w:t>, 9, 625.</w:t>
+      </w:r>
+    </w:p>
+    <w:p>
+      <w:pPr>
+        <w:pStyle w:val="Bibliography"/>
+        <w:rPr>
+          <w:lang w:val="en-GB"/>
+        </w:rPr>
+      </w:pPr>
+      <w:r>
+        <w:rPr>
+          <w:lang w:val="en-GB"/>
+        </w:rPr>
+        <w:t xml:space="preserve">Englund, G., Öhlund, G., Hein, C.L. &amp; Diehl, S. (2011). Temperature dependence of the functional response. </w:t>
       </w:r>
       <w:r>
         <w:rPr>
@@ -17785,7 +18345,7 @@
         <w:rPr>
           <w:lang w:val="en-GB"/>
         </w:rPr>
-        <w:t>, 21, 836–844.</w:t>
+        <w:t>, 14, 914–921.</w:t>
       </w:r>
     </w:p>
     <w:p>
@@ -17799,21 +18359,21 @@
         <w:rPr>
           <w:lang w:val="en-GB"/>
         </w:rPr>
-        <w:t xml:space="preserve">Barneche, D.R., Jahn, M. &amp; Seebacher, F. (2019). Warming increases the cost of growth in a model vertebrate. </w:t>
-      </w:r>
-      <w:r>
-        <w:rPr>
-          <w:i/>
-          <w:iCs/>
-          <w:lang w:val="en-GB"/>
-        </w:rPr>
-        <w:t>Functional Ecology</w:t>
-      </w:r>
-      <w:r>
-        <w:rPr>
-          <w:lang w:val="en-GB"/>
-        </w:rPr>
-        <w:t>, 33, 1256–1266.</w:t>
+        <w:t xml:space="preserve">Essington, T.E., Kitchell, J.F. &amp; Walters, C.J. (2001). The von Bertalanffy growth function, bioenergetics, and the consumption rates of fish. </w:t>
+      </w:r>
+      <w:r>
+        <w:rPr>
+          <w:i/>
+          <w:iCs/>
+          <w:lang w:val="en-GB"/>
+        </w:rPr>
+        <w:t>Canadian Journal of Fisheries and Aquatic Sciences</w:t>
+      </w:r>
+      <w:r>
+        <w:rPr>
+          <w:lang w:val="en-GB"/>
+        </w:rPr>
+        <w:t>, 58, 2129–2138.</w:t>
       </w:r>
     </w:p>
     <w:p>
@@ -17827,21 +18387,21 @@
         <w:rPr>
           <w:lang w:val="en-GB"/>
         </w:rPr>
-        <w:t xml:space="preserve">Barneche, D.R., Robertson, D.R., White, C.R. &amp; Marshall, D.J. (2018). Fish reproductive-energy output increases disproportionately with body size. </w:t>
-      </w:r>
-      <w:r>
-        <w:rPr>
-          <w:i/>
-          <w:iCs/>
-          <w:lang w:val="en-GB"/>
-        </w:rPr>
-        <w:t>Science</w:t>
-      </w:r>
-      <w:r>
-        <w:rPr>
-          <w:lang w:val="en-GB"/>
-        </w:rPr>
-        <w:t>, 360, 642–645.</w:t>
+        <w:t xml:space="preserve">Fernández-i-Marín, X. (2016). ggmcmc: Analysis of MCMC Samples and Bayesian Inference. </w:t>
+      </w:r>
+      <w:r>
+        <w:rPr>
+          <w:i/>
+          <w:iCs/>
+          <w:lang w:val="en-GB"/>
+        </w:rPr>
+        <w:t>Journal of Statistical Software</w:t>
+      </w:r>
+      <w:r>
+        <w:rPr>
+          <w:lang w:val="en-GB"/>
+        </w:rPr>
+        <w:t>, 70, 1–20.</w:t>
       </w:r>
     </w:p>
     <w:p>
@@ -17855,21 +18415,21 @@
         <w:rPr>
           <w:lang w:val="en-GB"/>
         </w:rPr>
-        <w:t xml:space="preserve">Baudron, A.R., Needle, C.L., Rijnsdorp, A.D. &amp; Marshall, C.T. (2014). Warming temperatures and smaller body sizes: synchronous changes in growth of North Sea fishes. </w:t>
-      </w:r>
-      <w:r>
-        <w:rPr>
-          <w:i/>
-          <w:iCs/>
-          <w:lang w:val="en-GB"/>
-        </w:rPr>
-        <w:t>Global Change Biology</w:t>
-      </w:r>
-      <w:r>
-        <w:rPr>
-          <w:lang w:val="en-GB"/>
-        </w:rPr>
-        <w:t>, 20, 1023–1031.</w:t>
+        <w:t xml:space="preserve">Forster, J., Hirst, A.G. &amp; Atkinson, D. (2012). Warming-induced reductions in body size are greater in aquatic than terrestrial species. </w:t>
+      </w:r>
+      <w:r>
+        <w:rPr>
+          <w:i/>
+          <w:iCs/>
+          <w:lang w:val="en-GB"/>
+        </w:rPr>
+        <w:t>PNAS</w:t>
+      </w:r>
+      <w:r>
+        <w:rPr>
+          <w:lang w:val="en-GB"/>
+        </w:rPr>
+        <w:t>, 109, 19310–19314.</w:t>
       </w:r>
     </w:p>
     <w:p>
@@ -17883,21 +18443,21 @@
         <w:rPr>
           <w:lang w:val="en-GB"/>
         </w:rPr>
-        <w:t xml:space="preserve">Beamish, F.W.H. (1964). Respiration of fishes with special emphasis on standard oxygen consumption II. Influence of weight and temperature on respiration of several species’. </w:t>
-      </w:r>
-      <w:r>
-        <w:rPr>
-          <w:i/>
-          <w:iCs/>
-          <w:lang w:val="en-GB"/>
-        </w:rPr>
-        <w:t>Canadian Journal of Zoology/Revue Canadienne de Zoologie</w:t>
-      </w:r>
-      <w:r>
-        <w:rPr>
-          <w:lang w:val="en-GB"/>
-        </w:rPr>
-        <w:t>, 42, 177–188.</w:t>
+        <w:t xml:space="preserve">Fussmann, K.E., Schwarzmüller, F., Brose, U., Jousset, A. &amp; Rall, B.C. (2014). Ecological stability in response to warming. </w:t>
+      </w:r>
+      <w:r>
+        <w:rPr>
+          <w:i/>
+          <w:iCs/>
+          <w:lang w:val="en-GB"/>
+        </w:rPr>
+        <w:t>Nature Climate Change</w:t>
+      </w:r>
+      <w:r>
+        <w:rPr>
+          <w:lang w:val="en-GB"/>
+        </w:rPr>
+        <w:t>, 4, 206–210.</w:t>
       </w:r>
     </w:p>
     <w:p>
@@ -17911,21 +18471,21 @@
         <w:rPr>
           <w:lang w:val="en-GB"/>
         </w:rPr>
-        <w:t xml:space="preserve">von Bertalanffy, L. (1957). Laws in metabolism and growth. </w:t>
-      </w:r>
-      <w:r>
-        <w:rPr>
-          <w:i/>
-          <w:iCs/>
-          <w:lang w:val="en-GB"/>
-        </w:rPr>
-        <w:t>The quarterly review of biology</w:t>
-      </w:r>
-      <w:r>
-        <w:rPr>
-          <w:lang w:val="en-GB"/>
-        </w:rPr>
-        <w:t>, 32, 217–231.</w:t>
+        <w:t xml:space="preserve">Gabry, J., Simpson, D., Vehtari, A., Betancourt, M. &amp; Gelman, A. (2019). Visualization in Bayesian workflow. </w:t>
+      </w:r>
+      <w:r>
+        <w:rPr>
+          <w:i/>
+          <w:iCs/>
+          <w:lang w:val="en-GB"/>
+        </w:rPr>
+        <w:t>J. R. Stat. Soc. A</w:t>
+      </w:r>
+      <w:r>
+        <w:rPr>
+          <w:lang w:val="en-GB"/>
+        </w:rPr>
+        <w:t>, 182, 389–402.</w:t>
       </w:r>
     </w:p>
     <w:p>
@@ -17939,21 +18499,21 @@
         <w:rPr>
           <w:lang w:val="en-GB"/>
         </w:rPr>
-        <w:t xml:space="preserve">Björnsson, B., Steinarsson, A. &amp; Árnason, T. (2007). Growth model for Atlantic cod (Gadus morhua): Effects of temperature and body weight on growth rate. </w:t>
-      </w:r>
-      <w:r>
-        <w:rPr>
-          <w:i/>
-          <w:iCs/>
-          <w:lang w:val="en-GB"/>
-        </w:rPr>
-        <w:t>Aquaculture</w:t>
-      </w:r>
-      <w:r>
-        <w:rPr>
-          <w:lang w:val="en-GB"/>
-        </w:rPr>
-        <w:t>, 271, 216–226.</w:t>
+        <w:t xml:space="preserve">García García, B., Cerezo Valverde, J., Aguado-Giménez, F., García García, J. &amp; Hernández, M.D. (2011). Effect of the interaction between body weight and temperature on growth and maximum daily food intake in sharpsnout sea bream (Diplodus puntazzo). </w:t>
+      </w:r>
+      <w:r>
+        <w:rPr>
+          <w:i/>
+          <w:iCs/>
+          <w:lang w:val="en-GB"/>
+        </w:rPr>
+        <w:t>Aquaculture International</w:t>
+      </w:r>
+      <w:r>
+        <w:rPr>
+          <w:lang w:val="en-GB"/>
+        </w:rPr>
+        <w:t>, 19, 131–141.</w:t>
       </w:r>
     </w:p>
     <w:p>
@@ -17967,7 +18527,7 @@
         <w:rPr>
           <w:lang w:val="en-GB"/>
         </w:rPr>
-        <w:t xml:space="preserve">Blanchard, J.L., Heneghan, R.F., Everett, J.D., Trebilco, R. &amp; Richardson, A.J. (2017). From Bacteria to Whales: Using Functional Size Spectra to Model Marine Ecosystems. </w:t>
+        <w:t xml:space="preserve">Gardner, J.L., Peters, A., Kearney, M.R., Joseph, L. &amp; Heinsohn, R. (2011). Declining body size: a third universal response to warming? </w:t>
       </w:r>
       <w:r>
         <w:rPr>
@@ -17981,7 +18541,7 @@
         <w:rPr>
           <w:lang w:val="en-GB"/>
         </w:rPr>
-        <w:t>, 32, 174–186.</w:t>
+        <w:t>, 26, 285–291.</w:t>
       </w:r>
     </w:p>
     <w:p>
@@ -17995,21 +18555,21 @@
         <w:rPr>
           <w:lang w:val="en-GB"/>
         </w:rPr>
-        <w:t xml:space="preserve">Bokma, F. (2004). Evidence against universal metabolic allometry. </w:t>
-      </w:r>
-      <w:r>
-        <w:rPr>
-          <w:i/>
-          <w:iCs/>
-          <w:lang w:val="en-GB"/>
-        </w:rPr>
-        <w:t>Functional Ecology</w:t>
-      </w:r>
-      <w:r>
-        <w:rPr>
-          <w:lang w:val="en-GB"/>
-        </w:rPr>
-        <w:t>, 18, 184–187.</w:t>
+        <w:t xml:space="preserve">Gelman, A., Carlin, J., Stern, H. &amp; Rubin, D. (2003). </w:t>
+      </w:r>
+      <w:r>
+        <w:rPr>
+          <w:i/>
+          <w:iCs/>
+          <w:lang w:val="en-GB"/>
+        </w:rPr>
+        <w:t>Bayesian Data Analysis. 2nd edition</w:t>
+      </w:r>
+      <w:r>
+        <w:rPr>
+          <w:lang w:val="en-GB"/>
+        </w:rPr>
+        <w:t>. Chapman and Hall/CRC, Boca Raton.</w:t>
       </w:r>
     </w:p>
     <w:p>
@@ -18023,582 +18583,7 @@
         <w:rPr>
           <w:lang w:val="en-GB"/>
         </w:rPr>
-        <w:t xml:space="preserve">Brett, J.R. (1971). Energetic Responses of Salmon to Temperature. A Study of Some Thermal Relations in the Physiology and Freshwater Ecology of Sockeye Salmon (Oncorhynchus nerkd). </w:t>
-      </w:r>
-      <w:r>
-        <w:rPr>
-          <w:i/>
-          <w:iCs/>
-          <w:lang w:val="en-GB"/>
-        </w:rPr>
-        <w:t>Integr Comp Biol</w:t>
-      </w:r>
-      <w:r>
-        <w:rPr>
-          <w:lang w:val="en-GB"/>
-        </w:rPr>
-        <w:t>, 11, 99–113.</w:t>
-      </w:r>
-    </w:p>
-    <w:p>
-      <w:pPr>
-        <w:pStyle w:val="Bibliography"/>
-        <w:rPr>
-          <w:lang w:val="en-GB"/>
-        </w:rPr>
-      </w:pPr>
-      <w:r>
-        <w:rPr>
-          <w:lang w:val="en-GB"/>
-        </w:rPr>
         <w:lastRenderedPageBreak/>
-        <w:t xml:space="preserve">Brett, J.R., Shelbourn, J.E. &amp; Shoop, C.T. (1969). Growth Rate and Body Composition of Fingerling Sockeye Salmon, Oncorhynchus nerka, in relation to Temperature and Ration Size. </w:t>
-      </w:r>
-      <w:r>
-        <w:rPr>
-          <w:i/>
-          <w:iCs/>
-          <w:lang w:val="en-GB"/>
-        </w:rPr>
-        <w:t>J. Fish. Res. Bd. Can.</w:t>
-      </w:r>
-      <w:r>
-        <w:rPr>
-          <w:lang w:val="en-GB"/>
-        </w:rPr>
-        <w:t>, 26, 2363–2394.</w:t>
-      </w:r>
-    </w:p>
-    <w:p>
-      <w:pPr>
-        <w:pStyle w:val="Bibliography"/>
-        <w:rPr>
-          <w:lang w:val="en-GB"/>
-        </w:rPr>
-      </w:pPr>
-      <w:r>
-        <w:rPr>
-          <w:lang w:val="en-GB"/>
-        </w:rPr>
-        <w:t xml:space="preserve">Brown, J.H., Gillooly, J.F., Allen, A.P., Savage, V.M. &amp; West, G.B. (2004). Toward a metabolic theory of ecology. </w:t>
-      </w:r>
-      <w:r>
-        <w:rPr>
-          <w:i/>
-          <w:iCs/>
-          <w:lang w:val="en-GB"/>
-        </w:rPr>
-        <w:t>Ecology</w:t>
-      </w:r>
-      <w:r>
-        <w:rPr>
-          <w:lang w:val="en-GB"/>
-        </w:rPr>
-        <w:t>, 85, 1771–1789.</w:t>
-      </w:r>
-    </w:p>
-    <w:p>
-      <w:pPr>
-        <w:pStyle w:val="Bibliography"/>
-        <w:rPr>
-          <w:lang w:val="en-GB"/>
-        </w:rPr>
-      </w:pPr>
-      <w:r>
-        <w:rPr>
-          <w:lang w:val="en-GB"/>
-        </w:rPr>
-        <w:t xml:space="preserve">Cheung, W.W.L., Sarmiento, J.L., Dunne, J., Frölicher, T.L., Lam, V.W.Y., Deng Palomares, M.L., </w:t>
-      </w:r>
-      <w:r>
-        <w:rPr>
-          <w:i/>
-          <w:iCs/>
-          <w:lang w:val="en-GB"/>
-        </w:rPr>
-        <w:t>et al.</w:t>
-      </w:r>
-      <w:r>
-        <w:rPr>
-          <w:lang w:val="en-GB"/>
-        </w:rPr>
-        <w:t xml:space="preserve"> (2013). Shrinking of fishes exacerbates impacts of global ocean changes on marine ecosystems. </w:t>
-      </w:r>
-      <w:r>
-        <w:rPr>
-          <w:i/>
-          <w:iCs/>
-          <w:lang w:val="en-GB"/>
-        </w:rPr>
-        <w:t>Nature Climate Change</w:t>
-      </w:r>
-      <w:r>
-        <w:rPr>
-          <w:lang w:val="en-GB"/>
-        </w:rPr>
-        <w:t>, 3, 254–258.</w:t>
-      </w:r>
-    </w:p>
-    <w:p>
-      <w:pPr>
-        <w:pStyle w:val="Bibliography"/>
-        <w:rPr>
-          <w:lang w:val="en-GB"/>
-        </w:rPr>
-      </w:pPr>
-      <w:r>
-        <w:rPr>
-          <w:lang w:val="en-GB"/>
-        </w:rPr>
-        <w:t xml:space="preserve">Clarke, A. &amp; Johnston, N.M. (1999). Scaling of metabolic rate with body mass and temperature in teleost fish. </w:t>
-      </w:r>
-      <w:r>
-        <w:rPr>
-          <w:i/>
-          <w:iCs/>
-          <w:lang w:val="en-GB"/>
-        </w:rPr>
-        <w:t>Journal of Animal Ecology</w:t>
-      </w:r>
-      <w:r>
-        <w:rPr>
-          <w:lang w:val="en-GB"/>
-        </w:rPr>
-        <w:t>, 68, 893–905.</w:t>
-      </w:r>
-    </w:p>
-    <w:p>
-      <w:pPr>
-        <w:pStyle w:val="Bibliography"/>
-        <w:rPr>
-          <w:lang w:val="en-GB"/>
-        </w:rPr>
-      </w:pPr>
-      <w:r>
-        <w:rPr>
-          <w:lang w:val="en-GB"/>
-        </w:rPr>
-        <w:t xml:space="preserve">Daufresne, M., Lengfellner, K. &amp; Sommer, U. (2009). Global warming benefits the small in aquatic ecosystems. </w:t>
-      </w:r>
-      <w:r>
-        <w:rPr>
-          <w:i/>
-          <w:iCs/>
-          <w:lang w:val="en-GB"/>
-        </w:rPr>
-        <w:t>Proceedings of the National Academy of Sciences, USA</w:t>
-      </w:r>
-      <w:r>
-        <w:rPr>
-          <w:lang w:val="en-GB"/>
-        </w:rPr>
-        <w:t>, 106, 12788–12793.</w:t>
-      </w:r>
-    </w:p>
-    <w:p>
-      <w:pPr>
-        <w:pStyle w:val="Bibliography"/>
-        <w:rPr>
-          <w:lang w:val="en-GB"/>
-        </w:rPr>
-      </w:pPr>
-      <w:r>
-        <w:rPr>
-          <w:lang w:val="en-GB"/>
-        </w:rPr>
-        <w:t xml:space="preserve">Dell, A.I., Pawar, S. &amp; Savage, V.M. (2011). Systematic variation in the temperature dependence of physiological and ecological traits. </w:t>
-      </w:r>
-      <w:r>
-        <w:rPr>
-          <w:i/>
-          <w:iCs/>
-          <w:lang w:val="en-GB"/>
-        </w:rPr>
-        <w:t>Proceedings of the National Academy of Sciences</w:t>
-      </w:r>
-      <w:r>
-        <w:rPr>
-          <w:lang w:val="en-GB"/>
-        </w:rPr>
-        <w:t>, 108, 10591–10596.</w:t>
-      </w:r>
-    </w:p>
-    <w:p>
-      <w:pPr>
-        <w:pStyle w:val="Bibliography"/>
-        <w:rPr>
-          <w:lang w:val="en-GB"/>
-        </w:rPr>
-      </w:pPr>
-      <w:r>
-        <w:rPr>
-          <w:lang w:val="en-GB"/>
-        </w:rPr>
-        <w:t xml:space="preserve">Denderen, D. van, Gislason, H., Heuvel, J. van den &amp; Andersen, K.H. (2020). Global analysis of fish growth rates shows weaker responses to temperature than metabolic predictions. </w:t>
-      </w:r>
-      <w:r>
-        <w:rPr>
-          <w:i/>
-          <w:iCs/>
-          <w:lang w:val="en-GB"/>
-        </w:rPr>
-        <w:t>Global Ecology and Biogeography</w:t>
-      </w:r>
-      <w:r>
-        <w:rPr>
-          <w:lang w:val="en-GB"/>
-        </w:rPr>
-        <w:t>, 29, 2203–2213.</w:t>
-      </w:r>
-    </w:p>
-    <w:p>
-      <w:pPr>
-        <w:pStyle w:val="Bibliography"/>
-        <w:rPr>
-          <w:lang w:val="en-GB"/>
-        </w:rPr>
-      </w:pPr>
-      <w:r>
-        <w:rPr>
-          <w:lang w:val="en-GB"/>
-        </w:rPr>
-        <w:t xml:space="preserve">van Dorst, R.M., Gårdmark, A., Svanbäck, R., Beier, U., Weyhenmeyer, G.A. &amp; Huss, M. (2019). Warmer and browner waters decrease fish biomass production. </w:t>
-      </w:r>
-      <w:r>
-        <w:rPr>
-          <w:i/>
-          <w:iCs/>
-          <w:lang w:val="en-GB"/>
-        </w:rPr>
-        <w:t>Global Change Biology</w:t>
-      </w:r>
-      <w:r>
-        <w:rPr>
-          <w:lang w:val="en-GB"/>
-        </w:rPr>
-        <w:t>, 25, 1395–1408.</w:t>
-      </w:r>
-    </w:p>
-    <w:p>
-      <w:pPr>
-        <w:pStyle w:val="Bibliography"/>
-        <w:rPr>
-          <w:lang w:val="en-GB"/>
-        </w:rPr>
-      </w:pPr>
-      <w:r>
-        <w:rPr>
-          <w:lang w:val="en-GB"/>
-        </w:rPr>
-        <w:t xml:space="preserve">Downs, C.J., Hayes, J.P. &amp; Tracy, C.R. (2008). Scaling metabolic rate with body mass and inverse body temperature: A test of the Arrhenius fractal supply model. </w:t>
-      </w:r>
-      <w:r>
-        <w:rPr>
-          <w:i/>
-          <w:iCs/>
-          <w:lang w:val="en-GB"/>
-        </w:rPr>
-        <w:t>Functional Ecology</w:t>
-      </w:r>
-      <w:r>
-        <w:rPr>
-          <w:lang w:val="en-GB"/>
-        </w:rPr>
-        <w:t>, 22, 239–244.</w:t>
-      </w:r>
-    </w:p>
-    <w:p>
-      <w:pPr>
-        <w:pStyle w:val="Bibliography"/>
-        <w:rPr>
-          <w:lang w:val="en-GB"/>
-        </w:rPr>
-      </w:pPr>
-      <w:r>
-        <w:rPr>
-          <w:lang w:val="en-GB"/>
-        </w:rPr>
-        <w:t xml:space="preserve">Elliott, J.M. &amp; Hurley, M.A. (1995). The Functional Relationship between Body Size and Growth Rate in Fish. </w:t>
-      </w:r>
-      <w:r>
-        <w:rPr>
-          <w:i/>
-          <w:iCs/>
-          <w:lang w:val="en-GB"/>
-        </w:rPr>
-        <w:t>Functional Ecology</w:t>
-      </w:r>
-      <w:r>
-        <w:rPr>
-          <w:lang w:val="en-GB"/>
-        </w:rPr>
-        <w:t>, 9, 625.</w:t>
-      </w:r>
-    </w:p>
-    <w:p>
-      <w:pPr>
-        <w:pStyle w:val="Bibliography"/>
-        <w:rPr>
-          <w:lang w:val="en-GB"/>
-        </w:rPr>
-      </w:pPr>
-      <w:r>
-        <w:rPr>
-          <w:lang w:val="en-GB"/>
-        </w:rPr>
-        <w:t xml:space="preserve">Englund, G., Öhlund, G., Hein, C.L. &amp; Diehl, S. (2011). Temperature dependence of the functional response. </w:t>
-      </w:r>
-      <w:r>
-        <w:rPr>
-          <w:i/>
-          <w:iCs/>
-          <w:lang w:val="en-GB"/>
-        </w:rPr>
-        <w:t>Ecology Letters</w:t>
-      </w:r>
-      <w:r>
-        <w:rPr>
-          <w:lang w:val="en-GB"/>
-        </w:rPr>
-        <w:t>, 14, 914–921.</w:t>
-      </w:r>
-    </w:p>
-    <w:p>
-      <w:pPr>
-        <w:pStyle w:val="Bibliography"/>
-        <w:rPr>
-          <w:lang w:val="en-GB"/>
-        </w:rPr>
-      </w:pPr>
-      <w:r>
-        <w:rPr>
-          <w:lang w:val="en-GB"/>
-        </w:rPr>
-        <w:t xml:space="preserve">Essington, T.E., Kitchell, J.F. &amp; Walters, C.J. (2001). The von Bertalanffy growth function, bioenergetics, and the consumption rates of fish. </w:t>
-      </w:r>
-      <w:r>
-        <w:rPr>
-          <w:i/>
-          <w:iCs/>
-          <w:lang w:val="en-GB"/>
-        </w:rPr>
-        <w:t>Canadian Journal of Fisheries and Aquatic Sciences</w:t>
-      </w:r>
-      <w:r>
-        <w:rPr>
-          <w:lang w:val="en-GB"/>
-        </w:rPr>
-        <w:t>, 58, 2129–2138.</w:t>
-      </w:r>
-    </w:p>
-    <w:p>
-      <w:pPr>
-        <w:pStyle w:val="Bibliography"/>
-        <w:rPr>
-          <w:lang w:val="en-GB"/>
-        </w:rPr>
-      </w:pPr>
-      <w:r>
-        <w:rPr>
-          <w:lang w:val="en-GB"/>
-        </w:rPr>
-        <w:t xml:space="preserve">Fernández-i-Marín, X. (2016). ggmcmc: Analysis of MCMC Samples and Bayesian Inference. </w:t>
-      </w:r>
-      <w:r>
-        <w:rPr>
-          <w:i/>
-          <w:iCs/>
-          <w:lang w:val="en-GB"/>
-        </w:rPr>
-        <w:t>Journal of Statistical Software</w:t>
-      </w:r>
-      <w:r>
-        <w:rPr>
-          <w:lang w:val="en-GB"/>
-        </w:rPr>
-        <w:t>, 70, 1–20.</w:t>
-      </w:r>
-    </w:p>
-    <w:p>
-      <w:pPr>
-        <w:pStyle w:val="Bibliography"/>
-        <w:rPr>
-          <w:lang w:val="en-GB"/>
-        </w:rPr>
-      </w:pPr>
-      <w:r>
-        <w:rPr>
-          <w:lang w:val="en-GB"/>
-        </w:rPr>
-        <w:t xml:space="preserve">Forster, J., Hirst, A.G. &amp; Atkinson, D. (2012). Warming-induced reductions in body size are greater in aquatic than terrestrial species. </w:t>
-      </w:r>
-      <w:r>
-        <w:rPr>
-          <w:i/>
-          <w:iCs/>
-          <w:lang w:val="en-GB"/>
-        </w:rPr>
-        <w:t>PNAS</w:t>
-      </w:r>
-      <w:r>
-        <w:rPr>
-          <w:lang w:val="en-GB"/>
-        </w:rPr>
-        <w:t>, 109, 19310–19314.</w:t>
-      </w:r>
-    </w:p>
-    <w:p>
-      <w:pPr>
-        <w:pStyle w:val="Bibliography"/>
-        <w:rPr>
-          <w:lang w:val="en-GB"/>
-        </w:rPr>
-      </w:pPr>
-      <w:r>
-        <w:rPr>
-          <w:lang w:val="en-GB"/>
-        </w:rPr>
-        <w:t xml:space="preserve">Fussmann, K.E., Schwarzmüller, F., Brose, U., Jousset, A. &amp; Rall, B.C. (2014). Ecological stability in response to warming. </w:t>
-      </w:r>
-      <w:r>
-        <w:rPr>
-          <w:i/>
-          <w:iCs/>
-          <w:lang w:val="en-GB"/>
-        </w:rPr>
-        <w:t>Nature Climate Change</w:t>
-      </w:r>
-      <w:r>
-        <w:rPr>
-          <w:lang w:val="en-GB"/>
-        </w:rPr>
-        <w:t>, 4, 206–210.</w:t>
-      </w:r>
-    </w:p>
-    <w:p>
-      <w:pPr>
-        <w:pStyle w:val="Bibliography"/>
-        <w:rPr>
-          <w:lang w:val="en-GB"/>
-        </w:rPr>
-      </w:pPr>
-      <w:r>
-        <w:rPr>
-          <w:lang w:val="en-GB"/>
-        </w:rPr>
-        <w:t xml:space="preserve">Gabry, J., Simpson, D., Vehtari, A., Betancourt, M. &amp; Gelman, A. (2019). Visualization in Bayesian workflow. </w:t>
-      </w:r>
-      <w:r>
-        <w:rPr>
-          <w:i/>
-          <w:iCs/>
-          <w:lang w:val="en-GB"/>
-        </w:rPr>
-        <w:t>J. R. Stat. Soc. A</w:t>
-      </w:r>
-      <w:r>
-        <w:rPr>
-          <w:lang w:val="en-GB"/>
-        </w:rPr>
-        <w:t>, 182, 389–402.</w:t>
-      </w:r>
-    </w:p>
-    <w:p>
-      <w:pPr>
-        <w:pStyle w:val="Bibliography"/>
-        <w:rPr>
-          <w:lang w:val="en-GB"/>
-        </w:rPr>
-      </w:pPr>
-      <w:r>
-        <w:rPr>
-          <w:lang w:val="en-GB"/>
-        </w:rPr>
-        <w:t xml:space="preserve">García García, B., Cerezo Valverde, J., Aguado-Giménez, F., García García, J. &amp; Hernández, M.D. (2011). Effect of the interaction between body weight and temperature on growth and maximum daily food intake in sharpsnout sea bream (Diplodus puntazzo). </w:t>
-      </w:r>
-      <w:r>
-        <w:rPr>
-          <w:i/>
-          <w:iCs/>
-          <w:lang w:val="en-GB"/>
-        </w:rPr>
-        <w:t>Aquaculture International</w:t>
-      </w:r>
-      <w:r>
-        <w:rPr>
-          <w:lang w:val="en-GB"/>
-        </w:rPr>
-        <w:t>, 19, 131–141.</w:t>
-      </w:r>
-    </w:p>
-    <w:p>
-      <w:pPr>
-        <w:pStyle w:val="Bibliography"/>
-        <w:rPr>
-          <w:lang w:val="en-GB"/>
-        </w:rPr>
-      </w:pPr>
-      <w:r>
-        <w:rPr>
-          <w:lang w:val="en-GB"/>
-        </w:rPr>
-        <w:t xml:space="preserve">Gardner, J.L., Peters, A., Kearney, M.R., Joseph, L. &amp; Heinsohn, R. (2011). Declining body size: a third universal response to warming? </w:t>
-      </w:r>
-      <w:r>
-        <w:rPr>
-          <w:i/>
-          <w:iCs/>
-          <w:lang w:val="en-GB"/>
-        </w:rPr>
-        <w:t>Trends in Ecology &amp; Evolution</w:t>
-      </w:r>
-      <w:r>
-        <w:rPr>
-          <w:lang w:val="en-GB"/>
-        </w:rPr>
-        <w:t>, 26, 285–291.</w:t>
-      </w:r>
-    </w:p>
-    <w:p>
-      <w:pPr>
-        <w:pStyle w:val="Bibliography"/>
-        <w:rPr>
-          <w:lang w:val="en-GB"/>
-        </w:rPr>
-      </w:pPr>
-      <w:r>
-        <w:rPr>
-          <w:lang w:val="en-GB"/>
-        </w:rPr>
-        <w:lastRenderedPageBreak/>
-        <w:t xml:space="preserve">Gelman, A., Carlin, J., Stern, H. &amp; Rubin, D. (2003). </w:t>
-      </w:r>
-      <w:r>
-        <w:rPr>
-          <w:i/>
-          <w:iCs/>
-          <w:lang w:val="en-GB"/>
-        </w:rPr>
-        <w:t>Bayesian Data Analysis. 2nd edition</w:t>
-      </w:r>
-      <w:r>
-        <w:rPr>
-          <w:lang w:val="en-GB"/>
-        </w:rPr>
-        <w:t>. Chapman and Hall/CRC, Boca Raton.</w:t>
-      </w:r>
-    </w:p>
-    <w:p>
-      <w:pPr>
-        <w:pStyle w:val="Bibliography"/>
-        <w:rPr>
-          <w:lang w:val="en-GB"/>
-        </w:rPr>
-      </w:pPr>
-      <w:r>
-        <w:rPr>
-          <w:lang w:val="en-GB"/>
-        </w:rPr>
         <w:t xml:space="preserve">Gelman, A. &amp; Hill, J. (2007). </w:t>
       </w:r>
       <w:r>
@@ -21049,7 +21034,7 @@
       </w:r>
     </w:p>
   </w:comment>
-  <w:comment w:id="43" w:author="Max Lindmark" w:date="2021-01-15T12:56:00Z" w:initials="ML">
+  <w:comment w:id="42" w:author="Max Lindmark" w:date="2021-01-15T12:56:00Z" w:initials="ML">
     <w:p>
       <w:pPr>
         <w:pStyle w:val="CommentText"/>
@@ -21068,7 +21053,7 @@
       </w:r>
     </w:p>
   </w:comment>
-  <w:comment w:id="42" w:author="Jan Ohlberger" w:date="2020-12-22T16:04:00Z" w:initials="Ca">
+  <w:comment w:id="43" w:author="Jan Ohlberger" w:date="2020-12-22T16:04:00Z" w:initials="Ca">
     <w:p>
       <w:pPr>
         <w:pStyle w:val="CommentText"/>
@@ -26483,6 +26468,7 @@
   <w:style w:type="character" w:default="1" w:styleId="DefaultParagraphFont">
     <w:name w:val="Default Paragraph Font"/>
     <w:uiPriority w:val="1"/>
+    <w:semiHidden/>
     <w:unhideWhenUsed/>
   </w:style>
   <w:style w:type="table" w:default="1" w:styleId="TableNormal">

</xml_diff>